<commit_message>
Actualización casos de uso
</commit_message>
<xml_diff>
--- a/analisis y diseño/cus/CUS_020_-_Carga masiva CI_v6.0.docx
+++ b/analisis y diseño/cus/CUS_020_-_Carga masiva CI_v6.0.docx
@@ -1,6 +1,6 @@
 
 <file path=word/document.xml><?xml version="1.0" encoding="utf-8"?>
-<w:document xmlns:wpc="http://schemas.microsoft.com/office/word/2010/wordprocessingCanvas" xmlns:cx="http://schemas.microsoft.com/office/drawing/2014/chartex" xmlns:cx1="http://schemas.microsoft.com/office/drawing/2015/9/8/chartex" xmlns:cx2="http://schemas.microsoft.com/office/drawing/2015/10/21/chartex" xmlns:cx3="http://schemas.microsoft.com/office/drawing/2016/5/9/chartex" xmlns:cx4="http://schemas.microsoft.com/office/drawing/2016/5/10/chartex" xmlns:cx5="http://schemas.microsoft.com/office/drawing/2016/5/11/chartex" xmlns:cx6="http://schemas.microsoft.com/office/drawing/2016/5/12/chartex" xmlns:cx7="http://schemas.microsoft.com/office/drawing/2016/5/13/chartex" xmlns:cx8="http://schemas.microsoft.com/office/drawing/2016/5/14/chartex" xmlns:mc="http://schemas.openxmlformats.org/markup-compatibility/2006" xmlns:aink="http://schemas.microsoft.com/office/drawing/2016/ink" xmlns:am3d="http://schemas.microsoft.com/office/drawing/2017/model3d" xmlns:o="urn:schemas-microsoft-com:office:office" xmlns:r="http://schemas.openxmlformats.org/officeDocument/2006/relationships" xmlns:m="http://schemas.openxmlformats.org/officeDocument/2006/math" xmlns:v="urn:schemas-microsoft-com:vml" xmlns:wp14="http://schemas.microsoft.com/office/word/2010/wordprocessingDrawing" xmlns:wp="http://schemas.openxmlformats.org/drawingml/2006/wordprocessingDrawing" xmlns:w10="urn:schemas-microsoft-com:office:word" xmlns:w="http://schemas.openxmlformats.org/wordprocessingml/2006/main" xmlns:w14="http://schemas.microsoft.com/office/word/2010/wordml" xmlns:w15="http://schemas.microsoft.com/office/word/2012/wordml" xmlns:w16cex="http://schemas.microsoft.com/office/word/2018/wordml/cex" xmlns:w16cid="http://schemas.microsoft.com/office/word/2016/wordml/cid" xmlns:w16="http://schemas.microsoft.com/office/word/2018/wordml" xmlns:w16sdtdh="http://schemas.microsoft.com/office/word/2020/wordml/sdtdatahash" xmlns:w16se="http://schemas.microsoft.com/office/word/2015/wordml/symex" xmlns:wpg="http://schemas.microsoft.com/office/word/2010/wordprocessingGroup" xmlns:wpi="http://schemas.microsoft.com/office/word/2010/wordprocessingInk" xmlns:wne="http://schemas.microsoft.com/office/word/2006/wordml" xmlns:wps="http://schemas.microsoft.com/office/word/2010/wordprocessingShape" mc:Ignorable="w14 w15 w16se w16cid w16 w16cex w16sdtdh wp14">
+<w:document xmlns:wpc="http://schemas.microsoft.com/office/word/2010/wordprocessingCanvas" xmlns:cx="http://schemas.microsoft.com/office/drawing/2014/chartex" xmlns:cx1="http://schemas.microsoft.com/office/drawing/2015/9/8/chartex" xmlns:cx2="http://schemas.microsoft.com/office/drawing/2015/10/21/chartex" xmlns:cx3="http://schemas.microsoft.com/office/drawing/2016/5/9/chartex" xmlns:cx4="http://schemas.microsoft.com/office/drawing/2016/5/10/chartex" xmlns:cx5="http://schemas.microsoft.com/office/drawing/2016/5/11/chartex" xmlns:cx6="http://schemas.microsoft.com/office/drawing/2016/5/12/chartex" xmlns:cx7="http://schemas.microsoft.com/office/drawing/2016/5/13/chartex" xmlns:cx8="http://schemas.microsoft.com/office/drawing/2016/5/14/chartex" xmlns:mc="http://schemas.openxmlformats.org/markup-compatibility/2006" xmlns:aink="http://schemas.microsoft.com/office/drawing/2016/ink" xmlns:am3d="http://schemas.microsoft.com/office/drawing/2017/model3d" xmlns:o="urn:schemas-microsoft-com:office:office" xmlns:oel="http://schemas.microsoft.com/office/2019/extlst" xmlns:r="http://schemas.openxmlformats.org/officeDocument/2006/relationships" xmlns:m="http://schemas.openxmlformats.org/officeDocument/2006/math" xmlns:v="urn:schemas-microsoft-com:vml" xmlns:wp14="http://schemas.microsoft.com/office/word/2010/wordprocessingDrawing" xmlns:wp="http://schemas.openxmlformats.org/drawingml/2006/wordprocessingDrawing" xmlns:w10="urn:schemas-microsoft-com:office:word" xmlns:w="http://schemas.openxmlformats.org/wordprocessingml/2006/main" xmlns:w14="http://schemas.microsoft.com/office/word/2010/wordml" xmlns:w15="http://schemas.microsoft.com/office/word/2012/wordml" xmlns:w16cex="http://schemas.microsoft.com/office/word/2018/wordml/cex" xmlns:w16cid="http://schemas.microsoft.com/office/word/2016/wordml/cid" xmlns:w16="http://schemas.microsoft.com/office/word/2018/wordml" xmlns:w16du="http://schemas.microsoft.com/office/word/2023/wordml/word16du" xmlns:w16sdtdh="http://schemas.microsoft.com/office/word/2020/wordml/sdtdatahash" xmlns:w16se="http://schemas.microsoft.com/office/word/2015/wordml/symex" xmlns:wpg="http://schemas.microsoft.com/office/word/2010/wordprocessingGroup" xmlns:wpi="http://schemas.microsoft.com/office/word/2010/wordprocessingInk" xmlns:wne="http://schemas.microsoft.com/office/word/2006/wordml" xmlns:wps="http://schemas.microsoft.com/office/word/2010/wordprocessingShape" mc:Ignorable="w14 w15 w16se w16cid w16 w16cex w16sdtdh w16du wp14">
   <w:body>
     <w:tbl>
       <w:tblPr>
@@ -2842,23 +2842,7 @@
                 <w:szCs w:val="20"/>
                 <w:highlight w:val="yellow"/>
               </w:rPr>
-              <w:t>fecha con formato</w:t>
-            </w:r>
-            <w:r>
-              <w:rPr>
-                <w:sz w:val="20"/>
-                <w:szCs w:val="20"/>
-                <w:highlight w:val="yellow"/>
-              </w:rPr>
-              <w:t xml:space="preserve"> </w:t>
-            </w:r>
-            <w:r>
-              <w:rPr>
-                <w:sz w:val="20"/>
-                <w:szCs w:val="20"/>
-                <w:highlight w:val="yellow"/>
-              </w:rPr>
-              <w:t>MM/AAAA</w:t>
+              <w:t>fecha con formato MM/AAAA</w:t>
             </w:r>
             <w:r>
               <w:rPr>
@@ -6209,29 +6193,7 @@
                       <w:highlight w:val="yellow"/>
                       <w:lang w:val="es-CL" w:eastAsia="ca-ES"/>
                     </w:rPr>
-                    <w:t>“Todo</w:t>
-                  </w:r>
-                  <w:r>
-                    <w:rPr>
-                      <w:rFonts w:ascii="Calibri" w:hAnsi="Calibri" w:cs="Calibri"/>
-                      <w:color w:val="000000"/>
-                      <w:sz w:val="18"/>
-                      <w:szCs w:val="18"/>
-                      <w:highlight w:val="yellow"/>
-                      <w:lang w:val="es-CL" w:eastAsia="ca-ES"/>
-                    </w:rPr>
-                    <w:t xml:space="preserve"> el mes</w:t>
-                  </w:r>
-                  <w:r>
-                    <w:rPr>
-                      <w:rFonts w:ascii="Calibri" w:hAnsi="Calibri" w:cs="Calibri"/>
-                      <w:color w:val="000000"/>
-                      <w:sz w:val="18"/>
-                      <w:szCs w:val="18"/>
-                      <w:highlight w:val="yellow"/>
-                      <w:lang w:val="es-CL" w:eastAsia="ca-ES"/>
-                    </w:rPr>
-                    <w:t xml:space="preserve"> </w:t>
+                    <w:t xml:space="preserve">“Todo el mes </w:t>
                   </w:r>
                   <w:r>
                     <w:rPr>
@@ -7361,10 +7323,10 @@
                   <v:path o:extrusionok="f" gradientshapeok="t" o:connecttype="rect"/>
                   <o:lock v:ext="edit" aspectratio="t"/>
                 </v:shapetype>
-                <v:shape id="_x0000_i1025" type="#_x0000_t75" style="width:75.75pt;height:49.45pt" o:ole="">
+                <v:shape id="_x0000_i1025" type="#_x0000_t75" style="width:75.5pt;height:49.5pt" o:ole="">
                   <v:imagedata r:id="rId7" o:title=""/>
                 </v:shape>
-                <o:OLEObject Type="Embed" ProgID="Excel.Sheet.12" ShapeID="_x0000_i1025" DrawAspect="Icon" ObjectID="_1781531786" r:id="rId8"/>
+                <o:OLEObject Type="Embed" ProgID="Excel.Sheet.12" ShapeID="_x0000_i1025" DrawAspect="Icon" ObjectID="_1781698107" r:id="rId8"/>
               </w:object>
             </w:r>
           </w:p>
@@ -8230,7 +8192,7 @@
                 <w:szCs w:val="20"/>
                 <w:lang w:val="es-CL"/>
               </w:rPr>
-              <w:t xml:space="preserve">ID VU ESTABLECIMIENTO, SUBCATEGORIA, TRATAMIENTO, </w:t>
+              <w:t xml:space="preserve">ESTABLECIMIENTO, SUBCATEGORIA, TRATAMIENTO, </w:t>
             </w:r>
             <w:r>
               <w:rPr>
@@ -8280,7 +8242,6 @@
               <w:rPr>
                 <w:sz w:val="20"/>
                 <w:szCs w:val="20"/>
-                <w:lang w:val="es-CL"/>
               </w:rPr>
             </w:pPr>
             <w:r>
@@ -8401,7 +8362,114 @@
                 <w:szCs w:val="20"/>
                 <w:lang w:val="es-CL"/>
               </w:rPr>
-              <w:t>o. Por favor, revisar.</w:t>
+              <w:t>o.</w:t>
+            </w:r>
+            <w:r>
+              <w:rPr>
+                <w:sz w:val="20"/>
+                <w:szCs w:val="20"/>
+                <w:highlight w:val="yellow"/>
+              </w:rPr>
+              <w:t xml:space="preserve"> Si desea continuar con esta declaración, puede hacerlo, pero tenga en cuenta que se registrará una entrada duplicada.”</w:t>
+            </w:r>
+            <w:r>
+              <w:rPr>
+                <w:sz w:val="20"/>
+                <w:szCs w:val="20"/>
+              </w:rPr>
+              <w:t>.</w:t>
+            </w:r>
+          </w:p>
+          <w:p>
+            <w:pPr>
+              <w:pStyle w:val="Prrafodelista"/>
+              <w:numPr>
+                <w:ilvl w:val="0"/>
+                <w:numId w:val="5"/>
+              </w:numPr>
+              <w:spacing w:line="240" w:lineRule="auto"/>
+              <w:jc w:val="left"/>
+              <w:rPr>
+                <w:sz w:val="20"/>
+                <w:szCs w:val="20"/>
+                <w:highlight w:val="yellow"/>
+              </w:rPr>
+            </w:pPr>
+            <w:r>
+              <w:rPr>
+                <w:sz w:val="20"/>
+                <w:szCs w:val="20"/>
+                <w:highlight w:val="yellow"/>
+              </w:rPr>
+              <w:t>Opciones del usuario.</w:t>
+            </w:r>
+          </w:p>
+          <w:p>
+            <w:pPr>
+              <w:pStyle w:val="Prrafodelista"/>
+              <w:numPr>
+                <w:ilvl w:val="1"/>
+                <w:numId w:val="5"/>
+              </w:numPr>
+              <w:spacing w:line="240" w:lineRule="auto"/>
+              <w:jc w:val="left"/>
+              <w:rPr>
+                <w:sz w:val="20"/>
+                <w:szCs w:val="20"/>
+                <w:highlight w:val="yellow"/>
+              </w:rPr>
+            </w:pPr>
+            <w:r>
+              <w:rPr>
+                <w:b/>
+                <w:bCs/>
+                <w:sz w:val="20"/>
+                <w:szCs w:val="20"/>
+                <w:highlight w:val="yellow"/>
+              </w:rPr>
+              <w:t>Botón OK:</w:t>
+            </w:r>
+            <w:r>
+              <w:rPr>
+                <w:sz w:val="20"/>
+                <w:szCs w:val="20"/>
+                <w:highlight w:val="yellow"/>
+              </w:rPr>
+              <w:t xml:space="preserve"> El usuario entiende y acepta la duplicidad.</w:t>
+            </w:r>
+          </w:p>
+          <w:p>
+            <w:pPr>
+              <w:pStyle w:val="Prrafodelista"/>
+              <w:numPr>
+                <w:ilvl w:val="1"/>
+                <w:numId w:val="5"/>
+              </w:numPr>
+              <w:spacing w:line="240" w:lineRule="auto"/>
+              <w:jc w:val="left"/>
+              <w:rPr>
+                <w:sz w:val="20"/>
+                <w:szCs w:val="20"/>
+                <w:highlight w:val="yellow"/>
+              </w:rPr>
+            </w:pPr>
+            <w:r>
+              <w:rPr>
+                <w:b/>
+                <w:bCs/>
+                <w:sz w:val="20"/>
+                <w:szCs w:val="20"/>
+                <w:highlight w:val="yellow"/>
+              </w:rPr>
+              <w:t>Botón Cancelar:</w:t>
+            </w:r>
+            <w:r>
+              <w:rPr>
+                <w:sz w:val="20"/>
+                <w:szCs w:val="20"/>
+                <w:highlight w:val="yellow"/>
+              </w:rPr>
+              <w:t xml:space="preserve"> El usuario cancela la operación y revisa las declaraciones del Excel.</w:t>
             </w:r>
             <w:r>
               <w:rPr>
@@ -8587,7 +8655,6 @@
               <w:rPr>
                 <w:sz w:val="20"/>
                 <w:szCs w:val="20"/>
-                <w:lang w:val="es-CL"/>
               </w:rPr>
             </w:pPr>
             <w:r>
@@ -8612,79 +8679,138 @@
                 <w:szCs w:val="20"/>
                 <w:lang w:val="es-CL"/>
               </w:rPr>
-              <w:t xml:space="preserve">Ya existe </w:t>
-            </w:r>
-            <w:r>
-              <w:rPr>
-                <w:sz w:val="20"/>
-                <w:szCs w:val="20"/>
-                <w:lang w:val="es-CL"/>
-              </w:rPr>
-              <w:t xml:space="preserve">una </w:t>
-            </w:r>
-            <w:r>
-              <w:rPr>
-                <w:sz w:val="20"/>
-                <w:szCs w:val="20"/>
-                <w:lang w:val="es-CL"/>
-              </w:rPr>
-              <w:t xml:space="preserve">declaración </w:t>
-            </w:r>
-            <w:r>
-              <w:rPr>
-                <w:sz w:val="20"/>
-                <w:szCs w:val="20"/>
-                <w:lang w:val="es-CL"/>
-              </w:rPr>
-              <w:t xml:space="preserve">registrada en el sistema </w:t>
-            </w:r>
-            <w:r>
-              <w:rPr>
-                <w:sz w:val="20"/>
-                <w:szCs w:val="20"/>
-                <w:lang w:val="es-CL"/>
-              </w:rPr>
-              <w:t xml:space="preserve">para </w:t>
-            </w:r>
-            <w:r>
-              <w:rPr>
-                <w:sz w:val="20"/>
-                <w:szCs w:val="20"/>
-                <w:lang w:val="es-CL"/>
-              </w:rPr>
-              <w:t>la misma Empresa,</w:t>
-            </w:r>
-            <w:r>
-              <w:rPr>
-                <w:sz w:val="20"/>
-                <w:szCs w:val="20"/>
-                <w:lang w:val="es-CL"/>
-              </w:rPr>
-              <w:t xml:space="preserve"> </w:t>
-            </w:r>
-            <w:r>
-              <w:rPr>
-                <w:sz w:val="20"/>
-                <w:szCs w:val="20"/>
-                <w:lang w:val="es-CL"/>
-              </w:rPr>
-              <w:t>Establecimiento, Subcategoría, Tratamiento y Gestor para esta Fecha</w:t>
-            </w:r>
-            <w:r>
-              <w:rPr>
-                <w:sz w:val="20"/>
-                <w:szCs w:val="20"/>
-                <w:lang w:val="es-CL"/>
-              </w:rPr>
-              <w:t xml:space="preserve"> de Retiro</w:t>
-            </w:r>
-            <w:r>
-              <w:rPr>
-                <w:sz w:val="20"/>
-                <w:szCs w:val="20"/>
-                <w:lang w:val="es-CL"/>
-              </w:rPr>
-              <w:t>. Por favor, revisar</w:t>
+              <w:t xml:space="preserve">Ya existe una </w:t>
+            </w:r>
+            <w:r>
+              <w:rPr>
+                <w:sz w:val="20"/>
+                <w:szCs w:val="20"/>
+                <w:lang w:val="es-CL"/>
+              </w:rPr>
+              <w:t xml:space="preserve">declaración registrada en el sistema </w:t>
+            </w:r>
+            <w:r>
+              <w:rPr>
+                <w:sz w:val="20"/>
+                <w:szCs w:val="20"/>
+                <w:lang w:val="es-CL"/>
+              </w:rPr>
+              <w:t>para la misma Empresa, Establecimiento, Subcategoría, Tratamiento y Gestor para esta Fecha de Retiro</w:t>
+            </w:r>
+            <w:r>
+              <w:rPr>
+                <w:sz w:val="20"/>
+                <w:szCs w:val="20"/>
+                <w:lang w:val="es-CL"/>
+              </w:rPr>
+              <w:t xml:space="preserve">. </w:t>
+            </w:r>
+            <w:r>
+              <w:rPr>
+                <w:sz w:val="20"/>
+                <w:szCs w:val="20"/>
+                <w:highlight w:val="yellow"/>
+              </w:rPr>
+              <w:t xml:space="preserve"> Si desea continuar con esta declaración, puede hacerlo, pero tenga en cuenta que se registrará una entrada duplicada.”</w:t>
+            </w:r>
+            <w:r>
+              <w:rPr>
+                <w:sz w:val="20"/>
+                <w:szCs w:val="20"/>
+              </w:rPr>
+              <w:t>.</w:t>
+            </w:r>
+          </w:p>
+          <w:p>
+            <w:pPr>
+              <w:pStyle w:val="Prrafodelista"/>
+              <w:numPr>
+                <w:ilvl w:val="0"/>
+                <w:numId w:val="15"/>
+              </w:numPr>
+              <w:spacing w:line="240" w:lineRule="auto"/>
+              <w:jc w:val="left"/>
+              <w:rPr>
+                <w:sz w:val="20"/>
+                <w:szCs w:val="20"/>
+                <w:highlight w:val="yellow"/>
+              </w:rPr>
+            </w:pPr>
+            <w:r>
+              <w:rPr>
+                <w:sz w:val="20"/>
+                <w:szCs w:val="20"/>
+                <w:highlight w:val="yellow"/>
+              </w:rPr>
+              <w:t>Opciones del usuario.</w:t>
+            </w:r>
+          </w:p>
+          <w:p>
+            <w:pPr>
+              <w:pStyle w:val="Prrafodelista"/>
+              <w:numPr>
+                <w:ilvl w:val="1"/>
+                <w:numId w:val="22"/>
+              </w:numPr>
+              <w:spacing w:line="240" w:lineRule="auto"/>
+              <w:jc w:val="left"/>
+              <w:rPr>
+                <w:sz w:val="20"/>
+                <w:szCs w:val="20"/>
+                <w:highlight w:val="yellow"/>
+              </w:rPr>
+            </w:pPr>
+            <w:r>
+              <w:rPr>
+                <w:b/>
+                <w:bCs/>
+                <w:sz w:val="20"/>
+                <w:szCs w:val="20"/>
+                <w:highlight w:val="yellow"/>
+              </w:rPr>
+              <w:t>Botón OK:</w:t>
+            </w:r>
+            <w:r>
+              <w:rPr>
+                <w:sz w:val="20"/>
+                <w:szCs w:val="20"/>
+                <w:highlight w:val="yellow"/>
+              </w:rPr>
+              <w:t xml:space="preserve"> El usuario entiende y acepta la duplicidad.</w:t>
+            </w:r>
+          </w:p>
+          <w:p>
+            <w:pPr>
+              <w:pStyle w:val="Prrafodelista"/>
+              <w:numPr>
+                <w:ilvl w:val="1"/>
+                <w:numId w:val="22"/>
+              </w:numPr>
+              <w:spacing w:line="240" w:lineRule="auto"/>
+              <w:jc w:val="left"/>
+              <w:rPr>
+                <w:sz w:val="20"/>
+                <w:szCs w:val="20"/>
+                <w:lang w:val="es-CL"/>
+              </w:rPr>
+            </w:pPr>
+            <w:r>
+              <w:rPr>
+                <w:b/>
+                <w:bCs/>
+                <w:sz w:val="20"/>
+                <w:szCs w:val="20"/>
+                <w:highlight w:val="yellow"/>
+              </w:rPr>
+              <w:t>Botón Cancelar:</w:t>
+            </w:r>
+            <w:r>
+              <w:rPr>
+                <w:sz w:val="20"/>
+                <w:szCs w:val="20"/>
+                <w:highlight w:val="yellow"/>
+              </w:rPr>
+              <w:t xml:space="preserve"> El usuario cancela la operación y revisa las declaraciones del Excel.</w:t>
             </w:r>
             <w:r>
               <w:rPr>
@@ -10326,6 +10452,7 @@
                 <w:szCs w:val="20"/>
                 <w:lang w:val="es-CL"/>
               </w:rPr>
+              <w:lastRenderedPageBreak/>
               <w:t>31</w:t>
             </w:r>
             <w:r>
@@ -11328,7 +11455,7 @@
 </file>
 
 <file path=word/endnotes.xml><?xml version="1.0" encoding="utf-8"?>
-<w:endnotes xmlns:wpc="http://schemas.microsoft.com/office/word/2010/wordprocessingCanvas" xmlns:cx="http://schemas.microsoft.com/office/drawing/2014/chartex" xmlns:cx1="http://schemas.microsoft.com/office/drawing/2015/9/8/chartex" xmlns:cx2="http://schemas.microsoft.com/office/drawing/2015/10/21/chartex" xmlns:cx3="http://schemas.microsoft.com/office/drawing/2016/5/9/chartex" xmlns:cx4="http://schemas.microsoft.com/office/drawing/2016/5/10/chartex" xmlns:cx5="http://schemas.microsoft.com/office/drawing/2016/5/11/chartex" xmlns:cx6="http://schemas.microsoft.com/office/drawing/2016/5/12/chartex" xmlns:cx7="http://schemas.microsoft.com/office/drawing/2016/5/13/chartex" xmlns:cx8="http://schemas.microsoft.com/office/drawing/2016/5/14/chartex" xmlns:mc="http://schemas.openxmlformats.org/markup-compatibility/2006" xmlns:aink="http://schemas.microsoft.com/office/drawing/2016/ink" xmlns:am3d="http://schemas.microsoft.com/office/drawing/2017/model3d" xmlns:o="urn:schemas-microsoft-com:office:office" xmlns:r="http://schemas.openxmlformats.org/officeDocument/2006/relationships" xmlns:m="http://schemas.openxmlformats.org/officeDocument/2006/math" xmlns:v="urn:schemas-microsoft-com:vml" xmlns:wp14="http://schemas.microsoft.com/office/word/2010/wordprocessingDrawing" xmlns:wp="http://schemas.openxmlformats.org/drawingml/2006/wordprocessingDrawing" xmlns:w10="urn:schemas-microsoft-com:office:word" xmlns:w="http://schemas.openxmlformats.org/wordprocessingml/2006/main" xmlns:w14="http://schemas.microsoft.com/office/word/2010/wordml" xmlns:w15="http://schemas.microsoft.com/office/word/2012/wordml" xmlns:w16cex="http://schemas.microsoft.com/office/word/2018/wordml/cex" xmlns:w16cid="http://schemas.microsoft.com/office/word/2016/wordml/cid" xmlns:w16="http://schemas.microsoft.com/office/word/2018/wordml" xmlns:w16sdtdh="http://schemas.microsoft.com/office/word/2020/wordml/sdtdatahash" xmlns:w16se="http://schemas.microsoft.com/office/word/2015/wordml/symex" xmlns:wpg="http://schemas.microsoft.com/office/word/2010/wordprocessingGroup" xmlns:wpi="http://schemas.microsoft.com/office/word/2010/wordprocessingInk" xmlns:wne="http://schemas.microsoft.com/office/word/2006/wordml" xmlns:wps="http://schemas.microsoft.com/office/word/2010/wordprocessingShape" mc:Ignorable="w14 w15 w16se w16cid w16 w16cex w16sdtdh wp14">
+<w:endnotes xmlns:wpc="http://schemas.microsoft.com/office/word/2010/wordprocessingCanvas" xmlns:cx="http://schemas.microsoft.com/office/drawing/2014/chartex" xmlns:cx1="http://schemas.microsoft.com/office/drawing/2015/9/8/chartex" xmlns:cx2="http://schemas.microsoft.com/office/drawing/2015/10/21/chartex" xmlns:cx3="http://schemas.microsoft.com/office/drawing/2016/5/9/chartex" xmlns:cx4="http://schemas.microsoft.com/office/drawing/2016/5/10/chartex" xmlns:cx5="http://schemas.microsoft.com/office/drawing/2016/5/11/chartex" xmlns:cx6="http://schemas.microsoft.com/office/drawing/2016/5/12/chartex" xmlns:cx7="http://schemas.microsoft.com/office/drawing/2016/5/13/chartex" xmlns:cx8="http://schemas.microsoft.com/office/drawing/2016/5/14/chartex" xmlns:mc="http://schemas.openxmlformats.org/markup-compatibility/2006" xmlns:aink="http://schemas.microsoft.com/office/drawing/2016/ink" xmlns:am3d="http://schemas.microsoft.com/office/drawing/2017/model3d" xmlns:o="urn:schemas-microsoft-com:office:office" xmlns:oel="http://schemas.microsoft.com/office/2019/extlst" xmlns:r="http://schemas.openxmlformats.org/officeDocument/2006/relationships" xmlns:m="http://schemas.openxmlformats.org/officeDocument/2006/math" xmlns:v="urn:schemas-microsoft-com:vml" xmlns:wp14="http://schemas.microsoft.com/office/word/2010/wordprocessingDrawing" xmlns:wp="http://schemas.openxmlformats.org/drawingml/2006/wordprocessingDrawing" xmlns:w10="urn:schemas-microsoft-com:office:word" xmlns:w="http://schemas.openxmlformats.org/wordprocessingml/2006/main" xmlns:w14="http://schemas.microsoft.com/office/word/2010/wordml" xmlns:w15="http://schemas.microsoft.com/office/word/2012/wordml" xmlns:w16cex="http://schemas.microsoft.com/office/word/2018/wordml/cex" xmlns:w16cid="http://schemas.microsoft.com/office/word/2016/wordml/cid" xmlns:w16="http://schemas.microsoft.com/office/word/2018/wordml" xmlns:w16du="http://schemas.microsoft.com/office/word/2023/wordml/word16du" xmlns:w16sdtdh="http://schemas.microsoft.com/office/word/2020/wordml/sdtdatahash" xmlns:w16se="http://schemas.microsoft.com/office/word/2015/wordml/symex" xmlns:wpg="http://schemas.microsoft.com/office/word/2010/wordprocessingGroup" xmlns:wpi="http://schemas.microsoft.com/office/word/2010/wordprocessingInk" xmlns:wne="http://schemas.microsoft.com/office/word/2006/wordml" xmlns:wps="http://schemas.microsoft.com/office/word/2010/wordprocessingShape" mc:Ignorable="w14 w15 w16se w16cid w16 w16cex w16sdtdh w16du wp14">
   <w:endnote w:type="separator" w:id="-1">
     <w:p>
       <w:pPr>
@@ -11353,7 +11480,7 @@
 </file>
 
 <file path=word/footnotes.xml><?xml version="1.0" encoding="utf-8"?>
-<w:footnotes xmlns:wpc="http://schemas.microsoft.com/office/word/2010/wordprocessingCanvas" xmlns:cx="http://schemas.microsoft.com/office/drawing/2014/chartex" xmlns:cx1="http://schemas.microsoft.com/office/drawing/2015/9/8/chartex" xmlns:cx2="http://schemas.microsoft.com/office/drawing/2015/10/21/chartex" xmlns:cx3="http://schemas.microsoft.com/office/drawing/2016/5/9/chartex" xmlns:cx4="http://schemas.microsoft.com/office/drawing/2016/5/10/chartex" xmlns:cx5="http://schemas.microsoft.com/office/drawing/2016/5/11/chartex" xmlns:cx6="http://schemas.microsoft.com/office/drawing/2016/5/12/chartex" xmlns:cx7="http://schemas.microsoft.com/office/drawing/2016/5/13/chartex" xmlns:cx8="http://schemas.microsoft.com/office/drawing/2016/5/14/chartex" xmlns:mc="http://schemas.openxmlformats.org/markup-compatibility/2006" xmlns:aink="http://schemas.microsoft.com/office/drawing/2016/ink" xmlns:am3d="http://schemas.microsoft.com/office/drawing/2017/model3d" xmlns:o="urn:schemas-microsoft-com:office:office" xmlns:r="http://schemas.openxmlformats.org/officeDocument/2006/relationships" xmlns:m="http://schemas.openxmlformats.org/officeDocument/2006/math" xmlns:v="urn:schemas-microsoft-com:vml" xmlns:wp14="http://schemas.microsoft.com/office/word/2010/wordprocessingDrawing" xmlns:wp="http://schemas.openxmlformats.org/drawingml/2006/wordprocessingDrawing" xmlns:w10="urn:schemas-microsoft-com:office:word" xmlns:w="http://schemas.openxmlformats.org/wordprocessingml/2006/main" xmlns:w14="http://schemas.microsoft.com/office/word/2010/wordml" xmlns:w15="http://schemas.microsoft.com/office/word/2012/wordml" xmlns:w16cex="http://schemas.microsoft.com/office/word/2018/wordml/cex" xmlns:w16cid="http://schemas.microsoft.com/office/word/2016/wordml/cid" xmlns:w16="http://schemas.microsoft.com/office/word/2018/wordml" xmlns:w16sdtdh="http://schemas.microsoft.com/office/word/2020/wordml/sdtdatahash" xmlns:w16se="http://schemas.microsoft.com/office/word/2015/wordml/symex" xmlns:wpg="http://schemas.microsoft.com/office/word/2010/wordprocessingGroup" xmlns:wpi="http://schemas.microsoft.com/office/word/2010/wordprocessingInk" xmlns:wne="http://schemas.microsoft.com/office/word/2006/wordml" xmlns:wps="http://schemas.microsoft.com/office/word/2010/wordprocessingShape" mc:Ignorable="w14 w15 w16se w16cid w16 w16cex w16sdtdh wp14">
+<w:footnotes xmlns:wpc="http://schemas.microsoft.com/office/word/2010/wordprocessingCanvas" xmlns:cx="http://schemas.microsoft.com/office/drawing/2014/chartex" xmlns:cx1="http://schemas.microsoft.com/office/drawing/2015/9/8/chartex" xmlns:cx2="http://schemas.microsoft.com/office/drawing/2015/10/21/chartex" xmlns:cx3="http://schemas.microsoft.com/office/drawing/2016/5/9/chartex" xmlns:cx4="http://schemas.microsoft.com/office/drawing/2016/5/10/chartex" xmlns:cx5="http://schemas.microsoft.com/office/drawing/2016/5/11/chartex" xmlns:cx6="http://schemas.microsoft.com/office/drawing/2016/5/12/chartex" xmlns:cx7="http://schemas.microsoft.com/office/drawing/2016/5/13/chartex" xmlns:cx8="http://schemas.microsoft.com/office/drawing/2016/5/14/chartex" xmlns:mc="http://schemas.openxmlformats.org/markup-compatibility/2006" xmlns:aink="http://schemas.microsoft.com/office/drawing/2016/ink" xmlns:am3d="http://schemas.microsoft.com/office/drawing/2017/model3d" xmlns:o="urn:schemas-microsoft-com:office:office" xmlns:oel="http://schemas.microsoft.com/office/2019/extlst" xmlns:r="http://schemas.openxmlformats.org/officeDocument/2006/relationships" xmlns:m="http://schemas.openxmlformats.org/officeDocument/2006/math" xmlns:v="urn:schemas-microsoft-com:vml" xmlns:wp14="http://schemas.microsoft.com/office/word/2010/wordprocessingDrawing" xmlns:wp="http://schemas.openxmlformats.org/drawingml/2006/wordprocessingDrawing" xmlns:w10="urn:schemas-microsoft-com:office:word" xmlns:w="http://schemas.openxmlformats.org/wordprocessingml/2006/main" xmlns:w14="http://schemas.microsoft.com/office/word/2010/wordml" xmlns:w15="http://schemas.microsoft.com/office/word/2012/wordml" xmlns:w16cex="http://schemas.microsoft.com/office/word/2018/wordml/cex" xmlns:w16cid="http://schemas.microsoft.com/office/word/2016/wordml/cid" xmlns:w16="http://schemas.microsoft.com/office/word/2018/wordml" xmlns:w16du="http://schemas.microsoft.com/office/word/2023/wordml/word16du" xmlns:w16sdtdh="http://schemas.microsoft.com/office/word/2020/wordml/sdtdatahash" xmlns:w16se="http://schemas.microsoft.com/office/word/2015/wordml/symex" xmlns:wpg="http://schemas.microsoft.com/office/word/2010/wordprocessingGroup" xmlns:wpi="http://schemas.microsoft.com/office/word/2010/wordprocessingInk" xmlns:wne="http://schemas.microsoft.com/office/word/2006/wordml" xmlns:wps="http://schemas.microsoft.com/office/word/2010/wordprocessingShape" mc:Ignorable="w14 w15 w16se w16cid w16 w16cex w16sdtdh w16du wp14">
   <w:footnote w:type="separator" w:id="-1">
     <w:p>
       <w:pPr>
@@ -11378,7 +11505,7 @@
 </file>
 
 <file path=word/numbering.xml><?xml version="1.0" encoding="utf-8"?>
-<w:numbering xmlns:wpc="http://schemas.microsoft.com/office/word/2010/wordprocessingCanvas" xmlns:cx="http://schemas.microsoft.com/office/drawing/2014/chartex" xmlns:cx1="http://schemas.microsoft.com/office/drawing/2015/9/8/chartex" xmlns:cx2="http://schemas.microsoft.com/office/drawing/2015/10/21/chartex" xmlns:cx3="http://schemas.microsoft.com/office/drawing/2016/5/9/chartex" xmlns:cx4="http://schemas.microsoft.com/office/drawing/2016/5/10/chartex" xmlns:cx5="http://schemas.microsoft.com/office/drawing/2016/5/11/chartex" xmlns:cx6="http://schemas.microsoft.com/office/drawing/2016/5/12/chartex" xmlns:cx7="http://schemas.microsoft.com/office/drawing/2016/5/13/chartex" xmlns:cx8="http://schemas.microsoft.com/office/drawing/2016/5/14/chartex" xmlns:mc="http://schemas.openxmlformats.org/markup-compatibility/2006" xmlns:aink="http://schemas.microsoft.com/office/drawing/2016/ink" xmlns:am3d="http://schemas.microsoft.com/office/drawing/2017/model3d" xmlns:o="urn:schemas-microsoft-com:office:office" xmlns:r="http://schemas.openxmlformats.org/officeDocument/2006/relationships" xmlns:m="http://schemas.openxmlformats.org/officeDocument/2006/math" xmlns:v="urn:schemas-microsoft-com:vml" xmlns:wp14="http://schemas.microsoft.com/office/word/2010/wordprocessingDrawing" xmlns:wp="http://schemas.openxmlformats.org/drawingml/2006/wordprocessingDrawing" xmlns:w10="urn:schemas-microsoft-com:office:word" xmlns:w="http://schemas.openxmlformats.org/wordprocessingml/2006/main" xmlns:w14="http://schemas.microsoft.com/office/word/2010/wordml" xmlns:w15="http://schemas.microsoft.com/office/word/2012/wordml" xmlns:w16cex="http://schemas.microsoft.com/office/word/2018/wordml/cex" xmlns:w16cid="http://schemas.microsoft.com/office/word/2016/wordml/cid" xmlns:w16="http://schemas.microsoft.com/office/word/2018/wordml" xmlns:w16sdtdh="http://schemas.microsoft.com/office/word/2020/wordml/sdtdatahash" xmlns:w16se="http://schemas.microsoft.com/office/word/2015/wordml/symex" xmlns:wpg="http://schemas.microsoft.com/office/word/2010/wordprocessingGroup" xmlns:wpi="http://schemas.microsoft.com/office/word/2010/wordprocessingInk" xmlns:wne="http://schemas.microsoft.com/office/word/2006/wordml" xmlns:wps="http://schemas.microsoft.com/office/word/2010/wordprocessingShape" mc:Ignorable="w14 w15 w16se w16cid w16 w16cex w16sdtdh wp14">
+<w:numbering xmlns:wpc="http://schemas.microsoft.com/office/word/2010/wordprocessingCanvas" xmlns:cx="http://schemas.microsoft.com/office/drawing/2014/chartex" xmlns:cx1="http://schemas.microsoft.com/office/drawing/2015/9/8/chartex" xmlns:cx2="http://schemas.microsoft.com/office/drawing/2015/10/21/chartex" xmlns:cx3="http://schemas.microsoft.com/office/drawing/2016/5/9/chartex" xmlns:cx4="http://schemas.microsoft.com/office/drawing/2016/5/10/chartex" xmlns:cx5="http://schemas.microsoft.com/office/drawing/2016/5/11/chartex" xmlns:cx6="http://schemas.microsoft.com/office/drawing/2016/5/12/chartex" xmlns:cx7="http://schemas.microsoft.com/office/drawing/2016/5/13/chartex" xmlns:cx8="http://schemas.microsoft.com/office/drawing/2016/5/14/chartex" xmlns:mc="http://schemas.openxmlformats.org/markup-compatibility/2006" xmlns:aink="http://schemas.microsoft.com/office/drawing/2016/ink" xmlns:am3d="http://schemas.microsoft.com/office/drawing/2017/model3d" xmlns:o="urn:schemas-microsoft-com:office:office" xmlns:oel="http://schemas.microsoft.com/office/2019/extlst" xmlns:r="http://schemas.openxmlformats.org/officeDocument/2006/relationships" xmlns:m="http://schemas.openxmlformats.org/officeDocument/2006/math" xmlns:v="urn:schemas-microsoft-com:vml" xmlns:wp14="http://schemas.microsoft.com/office/word/2010/wordprocessingDrawing" xmlns:wp="http://schemas.openxmlformats.org/drawingml/2006/wordprocessingDrawing" xmlns:w10="urn:schemas-microsoft-com:office:word" xmlns:w="http://schemas.openxmlformats.org/wordprocessingml/2006/main" xmlns:w14="http://schemas.microsoft.com/office/word/2010/wordml" xmlns:w15="http://schemas.microsoft.com/office/word/2012/wordml" xmlns:w16cex="http://schemas.microsoft.com/office/word/2018/wordml/cex" xmlns:w16cid="http://schemas.microsoft.com/office/word/2016/wordml/cid" xmlns:w16="http://schemas.microsoft.com/office/word/2018/wordml" xmlns:w16du="http://schemas.microsoft.com/office/word/2023/wordml/word16du" xmlns:w16sdtdh="http://schemas.microsoft.com/office/word/2020/wordml/sdtdatahash" xmlns:w16se="http://schemas.microsoft.com/office/word/2015/wordml/symex" xmlns:wpg="http://schemas.microsoft.com/office/word/2010/wordprocessingGroup" xmlns:wpi="http://schemas.microsoft.com/office/word/2010/wordprocessingInk" xmlns:wne="http://schemas.microsoft.com/office/word/2006/wordml" xmlns:wps="http://schemas.microsoft.com/office/word/2010/wordprocessingShape" mc:Ignorable="w14 w15 w16se w16cid w16 w16cex w16sdtdh w16du wp14">
   <w:abstractNum w:abstractNumId="0" w15:restartNumberingAfterBreak="0">
     <w:nsid w:val="00A73030"/>
     <w:multiLevelType w:val="hybridMultilevel"/>
@@ -11495,8 +11622,8 @@
   <w:abstractNum w:abstractNumId="1" w15:restartNumberingAfterBreak="0">
     <w:nsid w:val="04392AA2"/>
     <w:multiLevelType w:val="hybridMultilevel"/>
-    <w:tmpl w:val="BDB8CE14"/>
-    <w:lvl w:ilvl="0" w:tplc="FFFFFFFF">
+    <w:tmpl w:val="5D24B332"/>
+    <w:lvl w:ilvl="0" w:tplc="00B2F2D2">
       <w:start w:val="1"/>
       <w:numFmt w:val="decimal"/>
       <w:lvlText w:val="%1."/>
@@ -11504,8 +11631,11 @@
       <w:pPr>
         <w:ind w:left="720" w:hanging="360"/>
       </w:pPr>
-    </w:lvl>
-    <w:lvl w:ilvl="1" w:tplc="FFFFFFFF" w:tentative="1">
+      <w:rPr>
+        <w:lang w:val="es-ES"/>
+      </w:rPr>
+    </w:lvl>
+    <w:lvl w:ilvl="1" w:tplc="FFFFFFFF">
       <w:start w:val="1"/>
       <w:numFmt w:val="lowerLetter"/>
       <w:lvlText w:val="%2."/>
@@ -12117,6 +12247,92 @@
     </w:lvl>
   </w:abstractNum>
   <w:abstractNum w:abstractNumId="7" w15:restartNumberingAfterBreak="0">
+    <w:nsid w:val="1F7B66AD"/>
+    <w:multiLevelType w:val="hybridMultilevel"/>
+    <w:tmpl w:val="A6F80166"/>
+    <w:lvl w:ilvl="0" w:tplc="FFFFFFFF">
+      <w:start w:val="1"/>
+      <w:numFmt w:val="decimal"/>
+      <w:lvlText w:val="%1."/>
+      <w:lvlJc w:val="left"/>
+      <w:pPr>
+        <w:ind w:left="720" w:hanging="360"/>
+      </w:pPr>
+    </w:lvl>
+    <w:lvl w:ilvl="1" w:tplc="FFFFFFFF">
+      <w:start w:val="1"/>
+      <w:numFmt w:val="lowerLetter"/>
+      <w:lvlText w:val="%2."/>
+      <w:lvlJc w:val="left"/>
+      <w:pPr>
+        <w:ind w:left="1440" w:hanging="360"/>
+      </w:pPr>
+    </w:lvl>
+    <w:lvl w:ilvl="2" w:tplc="FFFFFFFF">
+      <w:start w:val="1"/>
+      <w:numFmt w:val="lowerRoman"/>
+      <w:lvlText w:val="%3."/>
+      <w:lvlJc w:val="right"/>
+      <w:pPr>
+        <w:ind w:left="2160" w:hanging="180"/>
+      </w:pPr>
+    </w:lvl>
+    <w:lvl w:ilvl="3" w:tplc="FFFFFFFF">
+      <w:start w:val="1"/>
+      <w:numFmt w:val="decimal"/>
+      <w:lvlText w:val="%4."/>
+      <w:lvlJc w:val="left"/>
+      <w:pPr>
+        <w:ind w:left="2880" w:hanging="360"/>
+      </w:pPr>
+    </w:lvl>
+    <w:lvl w:ilvl="4" w:tplc="FFFFFFFF">
+      <w:start w:val="1"/>
+      <w:numFmt w:val="lowerLetter"/>
+      <w:lvlText w:val="%5."/>
+      <w:lvlJc w:val="left"/>
+      <w:pPr>
+        <w:ind w:left="3600" w:hanging="360"/>
+      </w:pPr>
+    </w:lvl>
+    <w:lvl w:ilvl="5" w:tplc="FFFFFFFF">
+      <w:start w:val="1"/>
+      <w:numFmt w:val="lowerRoman"/>
+      <w:lvlText w:val="%6."/>
+      <w:lvlJc w:val="right"/>
+      <w:pPr>
+        <w:ind w:left="4320" w:hanging="180"/>
+      </w:pPr>
+    </w:lvl>
+    <w:lvl w:ilvl="6" w:tplc="FFFFFFFF">
+      <w:start w:val="1"/>
+      <w:numFmt w:val="decimal"/>
+      <w:lvlText w:val="%7."/>
+      <w:lvlJc w:val="left"/>
+      <w:pPr>
+        <w:ind w:left="5040" w:hanging="360"/>
+      </w:pPr>
+    </w:lvl>
+    <w:lvl w:ilvl="7" w:tplc="FFFFFFFF">
+      <w:start w:val="1"/>
+      <w:numFmt w:val="lowerLetter"/>
+      <w:lvlText w:val="%8."/>
+      <w:lvlJc w:val="left"/>
+      <w:pPr>
+        <w:ind w:left="5760" w:hanging="360"/>
+      </w:pPr>
+    </w:lvl>
+    <w:lvl w:ilvl="8" w:tplc="FFFFFFFF">
+      <w:start w:val="1"/>
+      <w:numFmt w:val="lowerRoman"/>
+      <w:lvlText w:val="%9."/>
+      <w:lvlJc w:val="right"/>
+      <w:pPr>
+        <w:ind w:left="6480" w:hanging="180"/>
+      </w:pPr>
+    </w:lvl>
+  </w:abstractNum>
+  <w:abstractNum w:abstractNumId="8" w15:restartNumberingAfterBreak="0">
     <w:nsid w:val="2AE41743"/>
     <w:multiLevelType w:val="hybridMultilevel"/>
     <w:tmpl w:val="BDB8CE14"/>
@@ -12129,7 +12345,7 @@
         <w:ind w:left="720" w:hanging="360"/>
       </w:pPr>
     </w:lvl>
-    <w:lvl w:ilvl="1" w:tplc="04090019" w:tentative="1">
+    <w:lvl w:ilvl="1" w:tplc="04090019">
       <w:start w:val="1"/>
       <w:numFmt w:val="lowerLetter"/>
       <w:lvlText w:val="%2."/>
@@ -12202,7 +12418,7 @@
       </w:pPr>
     </w:lvl>
   </w:abstractNum>
-  <w:abstractNum w:abstractNumId="8" w15:restartNumberingAfterBreak="0">
+  <w:abstractNum w:abstractNumId="9" w15:restartNumberingAfterBreak="0">
     <w:nsid w:val="2D042F3F"/>
     <w:multiLevelType w:val="hybridMultilevel"/>
     <w:tmpl w:val="BDB8CE14"/>
@@ -12288,7 +12504,7 @@
       </w:pPr>
     </w:lvl>
   </w:abstractNum>
-  <w:abstractNum w:abstractNumId="9" w15:restartNumberingAfterBreak="0">
+  <w:abstractNum w:abstractNumId="10" w15:restartNumberingAfterBreak="0">
     <w:nsid w:val="2E4F4B0D"/>
     <w:multiLevelType w:val="hybridMultilevel"/>
     <w:tmpl w:val="6D1EA93E"/>
@@ -12374,7 +12590,7 @@
       </w:pPr>
     </w:lvl>
   </w:abstractNum>
-  <w:abstractNum w:abstractNumId="10" w15:restartNumberingAfterBreak="0">
+  <w:abstractNum w:abstractNumId="11" w15:restartNumberingAfterBreak="0">
     <w:nsid w:val="361A3055"/>
     <w:multiLevelType w:val="hybridMultilevel"/>
     <w:tmpl w:val="4DA053E2"/>
@@ -12463,7 +12679,7 @@
       </w:pPr>
     </w:lvl>
   </w:abstractNum>
-  <w:abstractNum w:abstractNumId="11" w15:restartNumberingAfterBreak="0">
+  <w:abstractNum w:abstractNumId="12" w15:restartNumberingAfterBreak="0">
     <w:nsid w:val="3E975F81"/>
     <w:multiLevelType w:val="hybridMultilevel"/>
     <w:tmpl w:val="BDB8CE14"/>
@@ -12549,7 +12765,7 @@
       </w:pPr>
     </w:lvl>
   </w:abstractNum>
-  <w:abstractNum w:abstractNumId="12" w15:restartNumberingAfterBreak="0">
+  <w:abstractNum w:abstractNumId="13" w15:restartNumberingAfterBreak="0">
     <w:nsid w:val="46FC652C"/>
     <w:multiLevelType w:val="hybridMultilevel"/>
     <w:tmpl w:val="BDB8CE14"/>
@@ -12635,7 +12851,7 @@
       </w:pPr>
     </w:lvl>
   </w:abstractNum>
-  <w:abstractNum w:abstractNumId="13" w15:restartNumberingAfterBreak="0">
+  <w:abstractNum w:abstractNumId="14" w15:restartNumberingAfterBreak="0">
     <w:nsid w:val="4F3C7BFC"/>
     <w:multiLevelType w:val="hybridMultilevel"/>
     <w:tmpl w:val="BDB8CE14"/>
@@ -12721,7 +12937,7 @@
       </w:pPr>
     </w:lvl>
   </w:abstractNum>
-  <w:abstractNum w:abstractNumId="14" w15:restartNumberingAfterBreak="0">
+  <w:abstractNum w:abstractNumId="15" w15:restartNumberingAfterBreak="0">
     <w:nsid w:val="5082540F"/>
     <w:multiLevelType w:val="hybridMultilevel"/>
     <w:tmpl w:val="6D1EA93E"/>
@@ -12807,7 +13023,7 @@
       </w:pPr>
     </w:lvl>
   </w:abstractNum>
-  <w:abstractNum w:abstractNumId="15" w15:restartNumberingAfterBreak="0">
+  <w:abstractNum w:abstractNumId="16" w15:restartNumberingAfterBreak="0">
     <w:nsid w:val="546914F9"/>
     <w:multiLevelType w:val="hybridMultilevel"/>
     <w:tmpl w:val="AA889088"/>
@@ -12920,7 +13136,7 @@
       </w:rPr>
     </w:lvl>
   </w:abstractNum>
-  <w:abstractNum w:abstractNumId="16" w15:restartNumberingAfterBreak="0">
+  <w:abstractNum w:abstractNumId="17" w15:restartNumberingAfterBreak="0">
     <w:nsid w:val="60835A4C"/>
     <w:multiLevelType w:val="hybridMultilevel"/>
     <w:tmpl w:val="8BDCEFA0"/>
@@ -13033,7 +13249,7 @@
       </w:rPr>
     </w:lvl>
   </w:abstractNum>
-  <w:abstractNum w:abstractNumId="17" w15:restartNumberingAfterBreak="0">
+  <w:abstractNum w:abstractNumId="18" w15:restartNumberingAfterBreak="0">
     <w:nsid w:val="61887129"/>
     <w:multiLevelType w:val="hybridMultilevel"/>
     <w:tmpl w:val="BDB8CE14"/>
@@ -13119,7 +13335,7 @@
       </w:pPr>
     </w:lvl>
   </w:abstractNum>
-  <w:abstractNum w:abstractNumId="18" w15:restartNumberingAfterBreak="0">
+  <w:abstractNum w:abstractNumId="19" w15:restartNumberingAfterBreak="0">
     <w:nsid w:val="65622C8B"/>
     <w:multiLevelType w:val="hybridMultilevel"/>
     <w:tmpl w:val="B1EC394C"/>
@@ -13211,11 +13427,11 @@
       </w:pPr>
     </w:lvl>
   </w:abstractNum>
-  <w:abstractNum w:abstractNumId="19" w15:restartNumberingAfterBreak="0">
+  <w:abstractNum w:abstractNumId="20" w15:restartNumberingAfterBreak="0">
     <w:nsid w:val="70397F69"/>
-    <w:multiLevelType w:val="hybridMultilevel"/>
-    <w:tmpl w:val="BDB8CE14"/>
-    <w:lvl w:ilvl="0" w:tplc="FFFFFFFF">
+    <w:multiLevelType w:val="multilevel"/>
+    <w:tmpl w:val="979499BE"/>
+    <w:lvl w:ilvl="0">
       <w:start w:val="1"/>
       <w:numFmt w:val="decimal"/>
       <w:lvlText w:val="%1."/>
@@ -13224,145 +13440,313 @@
         <w:ind w:left="720" w:hanging="360"/>
       </w:pPr>
     </w:lvl>
-    <w:lvl w:ilvl="1" w:tplc="FFFFFFFF" w:tentative="1">
-      <w:start w:val="1"/>
-      <w:numFmt w:val="lowerLetter"/>
-      <w:lvlText w:val="%2."/>
+    <w:lvl w:ilvl="1">
+      <w:start w:val="1"/>
+      <w:numFmt w:val="decimal"/>
+      <w:isLgl/>
+      <w:lvlText w:val="%1.%2"/>
       <w:lvlJc w:val="left"/>
       <w:pPr>
         <w:ind w:left="1440" w:hanging="360"/>
       </w:pPr>
-    </w:lvl>
-    <w:lvl w:ilvl="2" w:tplc="FFFFFFFF" w:tentative="1">
-      <w:start w:val="1"/>
-      <w:numFmt w:val="lowerRoman"/>
-      <w:lvlText w:val="%3."/>
-      <w:lvlJc w:val="right"/>
-      <w:pPr>
-        <w:ind w:left="2160" w:hanging="180"/>
-      </w:pPr>
-    </w:lvl>
-    <w:lvl w:ilvl="3" w:tplc="FFFFFFFF" w:tentative="1">
+      <w:rPr>
+        <w:rFonts w:hint="default"/>
+        <w:b/>
+      </w:rPr>
+    </w:lvl>
+    <w:lvl w:ilvl="2">
       <w:start w:val="1"/>
       <w:numFmt w:val="decimal"/>
-      <w:lvlText w:val="%4."/>
-      <w:lvlJc w:val="left"/>
-      <w:pPr>
-        <w:ind w:left="2880" w:hanging="360"/>
-      </w:pPr>
-    </w:lvl>
-    <w:lvl w:ilvl="4" w:tplc="FFFFFFFF" w:tentative="1">
-      <w:start w:val="1"/>
-      <w:numFmt w:val="lowerLetter"/>
-      <w:lvlText w:val="%5."/>
-      <w:lvlJc w:val="left"/>
-      <w:pPr>
-        <w:ind w:left="3600" w:hanging="360"/>
-      </w:pPr>
-    </w:lvl>
-    <w:lvl w:ilvl="5" w:tplc="FFFFFFFF" w:tentative="1">
-      <w:start w:val="1"/>
-      <w:numFmt w:val="lowerRoman"/>
-      <w:lvlText w:val="%6."/>
-      <w:lvlJc w:val="right"/>
-      <w:pPr>
-        <w:ind w:left="4320" w:hanging="180"/>
-      </w:pPr>
-    </w:lvl>
-    <w:lvl w:ilvl="6" w:tplc="FFFFFFFF" w:tentative="1">
+      <w:isLgl/>
+      <w:lvlText w:val="%1.%2.%3"/>
+      <w:lvlJc w:val="left"/>
+      <w:pPr>
+        <w:ind w:left="2520" w:hanging="720"/>
+      </w:pPr>
+      <w:rPr>
+        <w:rFonts w:hint="default"/>
+        <w:b/>
+      </w:rPr>
+    </w:lvl>
+    <w:lvl w:ilvl="3">
       <w:start w:val="1"/>
       <w:numFmt w:val="decimal"/>
-      <w:lvlText w:val="%7."/>
-      <w:lvlJc w:val="left"/>
-      <w:pPr>
-        <w:ind w:left="5040" w:hanging="360"/>
-      </w:pPr>
-    </w:lvl>
-    <w:lvl w:ilvl="7" w:tplc="FFFFFFFF" w:tentative="1">
-      <w:start w:val="1"/>
-      <w:numFmt w:val="lowerLetter"/>
-      <w:lvlText w:val="%8."/>
-      <w:lvlJc w:val="left"/>
-      <w:pPr>
-        <w:ind w:left="5760" w:hanging="360"/>
-      </w:pPr>
-    </w:lvl>
-    <w:lvl w:ilvl="8" w:tplc="FFFFFFFF" w:tentative="1">
-      <w:start w:val="1"/>
-      <w:numFmt w:val="lowerRoman"/>
-      <w:lvlText w:val="%9."/>
-      <w:lvlJc w:val="right"/>
-      <w:pPr>
-        <w:ind w:left="6480" w:hanging="180"/>
-      </w:pPr>
+      <w:isLgl/>
+      <w:lvlText w:val="%1.%2.%3.%4"/>
+      <w:lvlJc w:val="left"/>
+      <w:pPr>
+        <w:ind w:left="3240" w:hanging="720"/>
+      </w:pPr>
+      <w:rPr>
+        <w:rFonts w:hint="default"/>
+        <w:b/>
+      </w:rPr>
+    </w:lvl>
+    <w:lvl w:ilvl="4">
+      <w:start w:val="1"/>
+      <w:numFmt w:val="decimal"/>
+      <w:isLgl/>
+      <w:lvlText w:val="%1.%2.%3.%4.%5"/>
+      <w:lvlJc w:val="left"/>
+      <w:pPr>
+        <w:ind w:left="3960" w:hanging="720"/>
+      </w:pPr>
+      <w:rPr>
+        <w:rFonts w:hint="default"/>
+        <w:b/>
+      </w:rPr>
+    </w:lvl>
+    <w:lvl w:ilvl="5">
+      <w:start w:val="1"/>
+      <w:numFmt w:val="decimal"/>
+      <w:isLgl/>
+      <w:lvlText w:val="%1.%2.%3.%4.%5.%6"/>
+      <w:lvlJc w:val="left"/>
+      <w:pPr>
+        <w:ind w:left="5040" w:hanging="1080"/>
+      </w:pPr>
+      <w:rPr>
+        <w:rFonts w:hint="default"/>
+        <w:b/>
+      </w:rPr>
+    </w:lvl>
+    <w:lvl w:ilvl="6">
+      <w:start w:val="1"/>
+      <w:numFmt w:val="decimal"/>
+      <w:isLgl/>
+      <w:lvlText w:val="%1.%2.%3.%4.%5.%6.%7"/>
+      <w:lvlJc w:val="left"/>
+      <w:pPr>
+        <w:ind w:left="5760" w:hanging="1080"/>
+      </w:pPr>
+      <w:rPr>
+        <w:rFonts w:hint="default"/>
+        <w:b/>
+      </w:rPr>
+    </w:lvl>
+    <w:lvl w:ilvl="7">
+      <w:start w:val="1"/>
+      <w:numFmt w:val="decimal"/>
+      <w:isLgl/>
+      <w:lvlText w:val="%1.%2.%3.%4.%5.%6.%7.%8"/>
+      <w:lvlJc w:val="left"/>
+      <w:pPr>
+        <w:ind w:left="6840" w:hanging="1440"/>
+      </w:pPr>
+      <w:rPr>
+        <w:rFonts w:hint="default"/>
+        <w:b/>
+      </w:rPr>
+    </w:lvl>
+    <w:lvl w:ilvl="8">
+      <w:start w:val="1"/>
+      <w:numFmt w:val="decimal"/>
+      <w:isLgl/>
+      <w:lvlText w:val="%1.%2.%3.%4.%5.%6.%7.%8.%9"/>
+      <w:lvlJc w:val="left"/>
+      <w:pPr>
+        <w:ind w:left="7560" w:hanging="1440"/>
+      </w:pPr>
+      <w:rPr>
+        <w:rFonts w:hint="default"/>
+        <w:b/>
+      </w:rPr>
     </w:lvl>
   </w:abstractNum>
-  <w:num w:numId="1">
+  <w:abstractNum w:abstractNumId="21" w15:restartNumberingAfterBreak="0">
+    <w:nsid w:val="75894BC0"/>
+    <w:multiLevelType w:val="multilevel"/>
+    <w:tmpl w:val="A50E7668"/>
+    <w:lvl w:ilvl="0">
+      <w:start w:val="3"/>
+      <w:numFmt w:val="decimal"/>
+      <w:lvlText w:val="%1"/>
+      <w:lvlJc w:val="left"/>
+      <w:pPr>
+        <w:ind w:left="360" w:hanging="360"/>
+      </w:pPr>
+      <w:rPr>
+        <w:rFonts w:hint="default"/>
+        <w:b/>
+      </w:rPr>
+    </w:lvl>
+    <w:lvl w:ilvl="1">
+      <w:start w:val="1"/>
+      <w:numFmt w:val="decimal"/>
+      <w:lvlText w:val="%1.%2"/>
+      <w:lvlJc w:val="left"/>
+      <w:pPr>
+        <w:ind w:left="1440" w:hanging="360"/>
+      </w:pPr>
+      <w:rPr>
+        <w:rFonts w:hint="default"/>
+        <w:b/>
+      </w:rPr>
+    </w:lvl>
+    <w:lvl w:ilvl="2">
+      <w:start w:val="1"/>
+      <w:numFmt w:val="decimal"/>
+      <w:lvlText w:val="%1.%2.%3"/>
+      <w:lvlJc w:val="left"/>
+      <w:pPr>
+        <w:ind w:left="2880" w:hanging="720"/>
+      </w:pPr>
+      <w:rPr>
+        <w:rFonts w:hint="default"/>
+        <w:b/>
+      </w:rPr>
+    </w:lvl>
+    <w:lvl w:ilvl="3">
+      <w:start w:val="1"/>
+      <w:numFmt w:val="decimal"/>
+      <w:lvlText w:val="%1.%2.%3.%4"/>
+      <w:lvlJc w:val="left"/>
+      <w:pPr>
+        <w:ind w:left="3960" w:hanging="720"/>
+      </w:pPr>
+      <w:rPr>
+        <w:rFonts w:hint="default"/>
+        <w:b/>
+      </w:rPr>
+    </w:lvl>
+    <w:lvl w:ilvl="4">
+      <w:start w:val="1"/>
+      <w:numFmt w:val="decimal"/>
+      <w:lvlText w:val="%1.%2.%3.%4.%5"/>
+      <w:lvlJc w:val="left"/>
+      <w:pPr>
+        <w:ind w:left="5040" w:hanging="720"/>
+      </w:pPr>
+      <w:rPr>
+        <w:rFonts w:hint="default"/>
+        <w:b/>
+      </w:rPr>
+    </w:lvl>
+    <w:lvl w:ilvl="5">
+      <w:start w:val="1"/>
+      <w:numFmt w:val="decimal"/>
+      <w:lvlText w:val="%1.%2.%3.%4.%5.%6"/>
+      <w:lvlJc w:val="left"/>
+      <w:pPr>
+        <w:ind w:left="6480" w:hanging="1080"/>
+      </w:pPr>
+      <w:rPr>
+        <w:rFonts w:hint="default"/>
+        <w:b/>
+      </w:rPr>
+    </w:lvl>
+    <w:lvl w:ilvl="6">
+      <w:start w:val="1"/>
+      <w:numFmt w:val="decimal"/>
+      <w:lvlText w:val="%1.%2.%3.%4.%5.%6.%7"/>
+      <w:lvlJc w:val="left"/>
+      <w:pPr>
+        <w:ind w:left="7560" w:hanging="1080"/>
+      </w:pPr>
+      <w:rPr>
+        <w:rFonts w:hint="default"/>
+        <w:b/>
+      </w:rPr>
+    </w:lvl>
+    <w:lvl w:ilvl="7">
+      <w:start w:val="1"/>
+      <w:numFmt w:val="decimal"/>
+      <w:lvlText w:val="%1.%2.%3.%4.%5.%6.%7.%8"/>
+      <w:lvlJc w:val="left"/>
+      <w:pPr>
+        <w:ind w:left="9000" w:hanging="1440"/>
+      </w:pPr>
+      <w:rPr>
+        <w:rFonts w:hint="default"/>
+        <w:b/>
+      </w:rPr>
+    </w:lvl>
+    <w:lvl w:ilvl="8">
+      <w:start w:val="1"/>
+      <w:numFmt w:val="decimal"/>
+      <w:lvlText w:val="%1.%2.%3.%4.%5.%6.%7.%8.%9"/>
+      <w:lvlJc w:val="left"/>
+      <w:pPr>
+        <w:ind w:left="10080" w:hanging="1440"/>
+      </w:pPr>
+      <w:rPr>
+        <w:rFonts w:hint="default"/>
+        <w:b/>
+      </w:rPr>
+    </w:lvl>
+  </w:abstractNum>
+  <w:num w:numId="1" w16cid:durableId="2089618669">
+    <w:abstractNumId w:val="19"/>
+  </w:num>
+  <w:num w:numId="2" w16cid:durableId="2087455950">
+    <w:abstractNumId w:val="8"/>
+  </w:num>
+  <w:num w:numId="3" w16cid:durableId="707797343">
+    <w:abstractNumId w:val="11"/>
+  </w:num>
+  <w:num w:numId="4" w16cid:durableId="1990548552">
+    <w:abstractNumId w:val="0"/>
+  </w:num>
+  <w:num w:numId="5" w16cid:durableId="879174177">
+    <w:abstractNumId w:val="20"/>
+  </w:num>
+  <w:num w:numId="6" w16cid:durableId="630212453">
     <w:abstractNumId w:val="18"/>
   </w:num>
-  <w:num w:numId="2">
+  <w:num w:numId="7" w16cid:durableId="1433237540">
+    <w:abstractNumId w:val="12"/>
+  </w:num>
+  <w:num w:numId="8" w16cid:durableId="1511481580">
+    <w:abstractNumId w:val="13"/>
+  </w:num>
+  <w:num w:numId="9" w16cid:durableId="1770083684">
+    <w:abstractNumId w:val="9"/>
+  </w:num>
+  <w:num w:numId="10" w16cid:durableId="1318026475">
+    <w:abstractNumId w:val="14"/>
+  </w:num>
+  <w:num w:numId="11" w16cid:durableId="1746339413">
+    <w:abstractNumId w:val="17"/>
+  </w:num>
+  <w:num w:numId="12" w16cid:durableId="1525315978">
+    <w:abstractNumId w:val="4"/>
+  </w:num>
+  <w:num w:numId="13" w16cid:durableId="1588995159">
+    <w:abstractNumId w:val="5"/>
+  </w:num>
+  <w:num w:numId="14" w16cid:durableId="798034918">
+    <w:abstractNumId w:val="3"/>
+  </w:num>
+  <w:num w:numId="15" w16cid:durableId="796139581">
+    <w:abstractNumId w:val="1"/>
+  </w:num>
+  <w:num w:numId="16" w16cid:durableId="1544439439">
+    <w:abstractNumId w:val="2"/>
+  </w:num>
+  <w:num w:numId="17" w16cid:durableId="1434935941">
+    <w:abstractNumId w:val="15"/>
+  </w:num>
+  <w:num w:numId="18" w16cid:durableId="682393525">
+    <w:abstractNumId w:val="10"/>
+  </w:num>
+  <w:num w:numId="19" w16cid:durableId="1230071154">
+    <w:abstractNumId w:val="16"/>
+  </w:num>
+  <w:num w:numId="20" w16cid:durableId="1138913326">
+    <w:abstractNumId w:val="6"/>
+  </w:num>
+  <w:num w:numId="21" w16cid:durableId="1619944174">
     <w:abstractNumId w:val="7"/>
   </w:num>
-  <w:num w:numId="3">
-    <w:abstractNumId w:val="10"/>
-  </w:num>
-  <w:num w:numId="4">
-    <w:abstractNumId w:val="0"/>
-  </w:num>
-  <w:num w:numId="5">
-    <w:abstractNumId w:val="19"/>
-  </w:num>
-  <w:num w:numId="6">
-    <w:abstractNumId w:val="17"/>
-  </w:num>
-  <w:num w:numId="7">
-    <w:abstractNumId w:val="11"/>
-  </w:num>
-  <w:num w:numId="8">
-    <w:abstractNumId w:val="12"/>
-  </w:num>
-  <w:num w:numId="9">
-    <w:abstractNumId w:val="8"/>
-  </w:num>
-  <w:num w:numId="10">
-    <w:abstractNumId w:val="13"/>
-  </w:num>
-  <w:num w:numId="11">
-    <w:abstractNumId w:val="16"/>
-  </w:num>
-  <w:num w:numId="12">
-    <w:abstractNumId w:val="4"/>
-  </w:num>
-  <w:num w:numId="13">
-    <w:abstractNumId w:val="5"/>
-  </w:num>
-  <w:num w:numId="14">
-    <w:abstractNumId w:val="3"/>
-  </w:num>
-  <w:num w:numId="15">
-    <w:abstractNumId w:val="1"/>
-  </w:num>
-  <w:num w:numId="16">
-    <w:abstractNumId w:val="2"/>
-  </w:num>
-  <w:num w:numId="17">
-    <w:abstractNumId w:val="14"/>
-  </w:num>
-  <w:num w:numId="18">
-    <w:abstractNumId w:val="9"/>
-  </w:num>
-  <w:num w:numId="19">
-    <w:abstractNumId w:val="15"/>
-  </w:num>
-  <w:num w:numId="20">
-    <w:abstractNumId w:val="6"/>
+  <w:num w:numId="22" w16cid:durableId="1822699083">
+    <w:abstractNumId w:val="21"/>
   </w:num>
   <w:numIdMacAtCleanup w:val="18"/>
 </w:numbering>
 </file>
 
 <file path=word/styles.xml><?xml version="1.0" encoding="utf-8"?>
-<w:styles xmlns:mc="http://schemas.openxmlformats.org/markup-compatibility/2006" xmlns:r="http://schemas.openxmlformats.org/officeDocument/2006/relationships" xmlns:w="http://schemas.openxmlformats.org/wordprocessingml/2006/main" xmlns:w14="http://schemas.microsoft.com/office/word/2010/wordml" xmlns:w15="http://schemas.microsoft.com/office/word/2012/wordml" xmlns:w16cex="http://schemas.microsoft.com/office/word/2018/wordml/cex" xmlns:w16cid="http://schemas.microsoft.com/office/word/2016/wordml/cid" xmlns:w16="http://schemas.microsoft.com/office/word/2018/wordml" xmlns:w16sdtdh="http://schemas.microsoft.com/office/word/2020/wordml/sdtdatahash" xmlns:w16se="http://schemas.microsoft.com/office/word/2015/wordml/symex" mc:Ignorable="w14 w15 w16se w16cid w16 w16cex w16sdtdh">
+<w:styles xmlns:mc="http://schemas.openxmlformats.org/markup-compatibility/2006" xmlns:r="http://schemas.openxmlformats.org/officeDocument/2006/relationships" xmlns:w="http://schemas.openxmlformats.org/wordprocessingml/2006/main" xmlns:w14="http://schemas.microsoft.com/office/word/2010/wordml" xmlns:w15="http://schemas.microsoft.com/office/word/2012/wordml" xmlns:w16cex="http://schemas.microsoft.com/office/word/2018/wordml/cex" xmlns:w16cid="http://schemas.microsoft.com/office/word/2016/wordml/cid" xmlns:w16="http://schemas.microsoft.com/office/word/2018/wordml" xmlns:w16du="http://schemas.microsoft.com/office/word/2023/wordml/word16du" xmlns:w16sdtdh="http://schemas.microsoft.com/office/word/2020/wordml/sdtdatahash" xmlns:w16se="http://schemas.microsoft.com/office/word/2015/wordml/symex" mc:Ignorable="w14 w15 w16se w16cid w16 w16cex w16sdtdh w16du">
   <w:docDefaults>
     <w:rPrDefault>
       <w:rPr>

</xml_diff>